<commit_message>
add react portfolio to projects
</commit_message>
<xml_diff>
--- a/src/assets/Mayfield IT Resume 2022.docx
+++ b/src/assets/Mayfield IT Resume 2022.docx
@@ -90,9 +90,15 @@
           <w:rPr>
             <w:rStyle w:val="Hyperlink"/>
           </w:rPr>
-          <w:t>https://mayfieldmel.github.io/Mayfield-React-Portfolio/</w:t>
+          <w:t>https://mayfieldmel.github.io/Mayfield-Portfolio-2.0/</w:t>
         </w:r>
       </w:hyperlink>
+      <w:r>
+        <w:t xml:space="preserve"> </w:t>
+      </w:r>
+      <w:r>
+        <w:t xml:space="preserve"> </w:t>
+      </w:r>
       <w:r>
         <w:t xml:space="preserve"> </w:t>
       </w:r>

</xml_diff>